<commit_message>
moved demo storyline grid to folder of demo storyline
</commit_message>
<xml_diff>
--- a/docs/example-storyline-vitamin2/example-storyline-vitamin2.docx
+++ b/docs/example-storyline-vitamin2/example-storyline-vitamin2.docx
@@ -6,8 +6,6 @@
       <w:pPr>
         <w:pStyle w:val="Titel"/>
       </w:pPr>
-      <w:bookmarkStart w:id="0" w:name="_GoBack"/>
-      <w:bookmarkEnd w:id="0"/>
       <w:r>
         <w:t>Topic</w:t>
       </w:r>
@@ -587,9 +585,8 @@
             <w:tcW w:w="4713" w:type="dxa"/>
           </w:tcPr>
           <w:p>
-            <w:r>
-              <w:t>True</w:t>
-            </w:r>
+            <w:bookmarkStart w:id="0" w:name="_GoBack"/>
+            <w:bookmarkEnd w:id="0"/>
           </w:p>
         </w:tc>
         <w:tc>
@@ -7410,7 +7407,7 @@
   <a:extraClrSchemeLst/>
   <a:extLst>
     <a:ext uri="{05A4C25C-085E-4340-85A3-A5531E510DB2}">
-      <thm15:themeFamily xmlns:thm15="http://schemas.microsoft.com/office/thememl/2012/main" xmlns="" name="Office Theme" id="{62F939B6-93AF-4DB8-9C6B-D6C7DFDC589F}" vid="{4A3C46E8-61CC-4603-A589-7422A47A8E4A}"/>
+      <thm15:themeFamily xmlns="" xmlns:thm15="http://schemas.microsoft.com/office/thememl/2012/main" name="Office Theme" id="{62F939B6-93AF-4DB8-9C6B-D6C7DFDC589F}" vid="{4A3C46E8-61CC-4603-A589-7422A47A8E4A}"/>
     </a:ext>
   </a:extLst>
 </a:theme>
@@ -7421,7 +7418,7 @@
 </file>
 
 <file path=customXml/itemProps1.xml><?xml version="1.0" encoding="utf-8"?>
-<ds:datastoreItem xmlns:ds="http://schemas.openxmlformats.org/officeDocument/2006/customXml" ds:itemID="{1537C4EB-CE24-42B6-BD7C-A35864788530}">
+<ds:datastoreItem xmlns:ds="http://schemas.openxmlformats.org/officeDocument/2006/customXml" ds:itemID="{910ECC63-B89F-4CF8-A7F9-1EC3B97F68DD}">
   <ds:schemaRefs>
     <ds:schemaRef ds:uri="http://schemas.openxmlformats.org/officeDocument/2006/bibliography"/>
   </ds:schemaRefs>

</xml_diff>